<commit_message>
Updated the resume and related files to reflect recent changes and improvements. The modifications include updates to the content of the resume, enhancements to the styling in the index.html and styles.css files, and the removal of a temporary file that was no longer needed. These changes aim to present a more polished and professional resume while ensuring that all relevant information is up-to-date.
</commit_message>
<xml_diff>
--- a/Nirmal_Pratheep_Natarajan_Resume.docx
+++ b/Nirmal_Pratheep_Natarajan_Resume.docx
@@ -290,7 +290,7 @@
           <w:rFonts w:ascii="Calibri" w:hAnsi="Calibri"/>
           <w:sz w:val="17"/>
         </w:rPr>
-        <w:t>Stable Baselines 3, Ray, Gym, LangGraph/LangChain, GNN feature extraction, policy optimization</w:t>
+        <w:t>Stable Baselines 3, Ray, Gym, multi-agent orchestration, GNN feature extraction, policy optimization</w:t>
       </w:r>
     </w:p>
     <w:p>
@@ -490,7 +490,7 @@
           <w:b w:val="0"/>
           <w:sz w:val="17"/>
         </w:rPr>
-        <w:t>using LangGraph/LLMs for autonomous triage with self-correction and Dockerized evaluation</w:t>
+        <w:t>with multi-step orchestration and LLMs for autonomous triage with self-correction and Dockerized evaluation</w:t>
       </w:r>
     </w:p>
     <w:p>
@@ -714,7 +714,7 @@
           <w:b w:val="0"/>
           <w:sz w:val="17"/>
         </w:rPr>
-        <w:t>LangGraph orchestration, AST analysis, iterative self-correction. 90%+ success rate</w:t>
+        <w:t>Graph-based orchestration, AST analysis, iterative self-correction. 90%+ success rate</w:t>
       </w:r>
     </w:p>
     <w:p>

</xml_diff>